<commit_message>
Changed plan of action
updated plan of action, is now almost done
</commit_message>
<xml_diff>
--- a/Documents/plan of action/18-4-2017-v2-The-Winners.docx
+++ b/Documents/plan of action/18-4-2017-v2-The-Winners.docx
@@ -2161,7 +2161,7 @@
         </w:numPr>
       </w:pPr>
       <w:r>
-        <w:t>Login/Register systeem</w:t>
+        <w:t>Functie om de spelers hun “rol” aan te passen (verdediger, middenvelder, aanvaller, keeper)</w:t>
       </w:r>
     </w:p>
     <w:p>
@@ -2173,10 +2173,7 @@
         </w:numPr>
       </w:pPr>
       <w:r>
-        <w:t xml:space="preserve">Functie </w:t>
-      </w:r>
-      <w:r>
-        <w:t>om het wedstrijdschema uit te printen</w:t>
+        <w:t>Login/Register systeem</w:t>
       </w:r>
     </w:p>
     <w:p>
@@ -2188,20 +2185,10 @@
         </w:numPr>
       </w:pPr>
       <w:r>
-        <w:t>Script om een wedstrijdschema te maken met de teams die gemaakt zijn</w:t>
-      </w:r>
-    </w:p>
-    <w:p>
-      <w:pPr>
-        <w:rPr>
-          <w:b/>
-        </w:rPr>
-      </w:pPr>
-      <w:r>
-        <w:rPr>
-          <w:b/>
-        </w:rPr>
-        <w:t>Applicatie</w:t>
+        <w:t xml:space="preserve">Functie </w:t>
+      </w:r>
+      <w:r>
+        <w:t>om het wedstrijdschema uit te printen</w:t>
       </w:r>
     </w:p>
     <w:p>
@@ -2213,7 +2200,20 @@
         </w:numPr>
       </w:pPr>
       <w:r>
-        <w:t>Login/Register systeem</w:t>
+        <w:t>Script om een wedstrijdschema te maken met de teams die gemaakt zijn</w:t>
+      </w:r>
+    </w:p>
+    <w:p>
+      <w:pPr>
+        <w:rPr>
+          <w:b/>
+        </w:rPr>
+      </w:pPr>
+      <w:r>
+        <w:rPr>
+          <w:b/>
+        </w:rPr>
+        <w:t>Applicatie</w:t>
       </w:r>
     </w:p>
     <w:p>
@@ -2225,7 +2225,7 @@
         </w:numPr>
       </w:pPr>
       <w:r>
-        <w:t>Een wed systeem om op de wedstrijden te stemmen</w:t>
+        <w:t>Login/Register systeem</w:t>
       </w:r>
     </w:p>
     <w:p>
@@ -2237,7 +2237,7 @@
         </w:numPr>
       </w:pPr>
       <w:r>
-        <w:t>Een leaderboard voor degene die de meeste punten heeft</w:t>
+        <w:t>Een wed systeem om op de wedstrijden te stemmen</w:t>
       </w:r>
     </w:p>
     <w:p>
@@ -2249,48 +2249,77 @@
         </w:numPr>
       </w:pPr>
       <w:r>
+        <w:t>Een leaderboard voor degene die de meeste punten heeft</w:t>
+      </w:r>
+    </w:p>
+    <w:p>
+      <w:pPr>
+        <w:pStyle w:val="Lijstalinea"/>
+        <w:numPr>
+          <w:ilvl w:val="0"/>
+          <w:numId w:val="2"/>
+        </w:numPr>
+      </w:pPr>
+      <w:r>
         <w:t>Een schema waar alle wedstrijden op staan (op dat scherm moet ook gewed worden)</w:t>
       </w:r>
     </w:p>
-    <w:p>
-      <w:bookmarkStart w:id="10" w:name="_GoBack"/>
+    <w:p/>
+    <w:p>
+      <w:pPr>
+        <w:pStyle w:val="Kop2"/>
+      </w:pPr>
+      <w:bookmarkStart w:id="10" w:name="_Toc480447191"/>
+      <w:r>
+        <w:t>Wat gaan we niet doen?</w:t>
+      </w:r>
       <w:bookmarkEnd w:id="10"/>
     </w:p>
+    <w:p/>
+    <w:p>
+      <w:r>
+        <w:t xml:space="preserve"> We houden ons aan de dingen die we in het interview hebben gevraagd. Als de klant meer eisen wilt dan is dat niet mogelijk. Als het project snel verloopt kan er eventueel met een afspraak een nieuwe eis erbij komen.</w:t>
+      </w:r>
+    </w:p>
+    <w:p/>
     <w:p>
       <w:pPr>
         <w:pStyle w:val="Kop2"/>
       </w:pPr>
-      <w:bookmarkStart w:id="11" w:name="_Toc480447191"/>
-      <w:r>
-        <w:t>Wat gaan we niet doen?</w:t>
+      <w:bookmarkStart w:id="11" w:name="_Toc480447193"/>
+      <w:r>
+        <w:t>Wanne</w:t>
+      </w:r>
+      <w:r>
+        <w:t>e</w:t>
+      </w:r>
+      <w:r>
+        <w:t>r is het project af?</w:t>
       </w:r>
       <w:bookmarkEnd w:id="11"/>
     </w:p>
-    <w:p/>
-    <w:p>
-      <w:pPr>
-        <w:pStyle w:val="Kop2"/>
-      </w:pPr>
-      <w:bookmarkStart w:id="12" w:name="_Toc480447192"/>
-      <w:r>
-        <w:t>Wat hoort er niet bij het project?</w:t>
-      </w:r>
-      <w:bookmarkEnd w:id="12"/>
-    </w:p>
-    <w:p/>
-    <w:p>
-      <w:pPr>
-        <w:pStyle w:val="Kop2"/>
-      </w:pPr>
-      <w:bookmarkStart w:id="13" w:name="_Toc480447193"/>
-      <w:r>
-        <w:t>Wanner is het project af?</w:t>
-      </w:r>
-      <w:bookmarkEnd w:id="13"/>
-    </w:p>
-    <w:p>
-      <w:pPr>
-        <w:pStyle w:val="Kop2"/>
+    <w:p>
+      <w:r>
+        <w:t>Het project is af aan het einde van de 8</w:t>
+      </w:r>
+      <w:r>
+        <w:rPr>
+          <w:vertAlign w:val="superscript"/>
+        </w:rPr>
+        <w:t>e</w:t>
+      </w:r>
+      <w:r>
+        <w:t xml:space="preserve"> week. </w:t>
+      </w:r>
+    </w:p>
+    <w:p>
+      <w:pPr>
+        <w:rPr>
+          <w:rFonts w:asciiTheme="majorHAnsi" w:eastAsiaTheme="majorEastAsia" w:hAnsiTheme="majorHAnsi" w:cstheme="majorBidi"/>
+          <w:color w:val="2F5496" w:themeColor="accent1" w:themeShade="BF"/>
+          <w:sz w:val="26"/>
+          <w:szCs w:val="26"/>
+        </w:rPr>
       </w:pPr>
       <w:r>
         <w:br w:type="page"/>
@@ -2301,22 +2330,67 @@
         <w:pStyle w:val="Kop1"/>
         <w:jc w:val="center"/>
       </w:pPr>
-      <w:bookmarkStart w:id="14" w:name="_Toc480447194"/>
+      <w:bookmarkStart w:id="12" w:name="_Toc480447194"/>
       <w:r>
         <w:lastRenderedPageBreak/>
         <w:t>Kosten en baten</w:t>
       </w:r>
-      <w:bookmarkEnd w:id="14"/>
+      <w:bookmarkEnd w:id="12"/>
+    </w:p>
+    <w:p/>
+    <w:p/>
+    <w:p>
+      <w:pPr>
+        <w:pStyle w:val="Kop2"/>
+      </w:pPr>
+      <w:r>
+        <w:t>Kosten</w:t>
+      </w:r>
+    </w:p>
+    <w:p>
+      <w:r>
+        <w:t xml:space="preserve">Er zijn geen kosten voor de klant. </w:t>
+      </w:r>
+    </w:p>
+    <w:p/>
+    <w:p>
+      <w:pPr>
+        <w:pStyle w:val="Kop2"/>
+      </w:pPr>
+      <w:r>
+        <w:t>Baten</w:t>
+      </w:r>
+    </w:p>
+    <w:p>
+      <w:pPr>
+        <w:pStyle w:val="Kop2"/>
+      </w:pPr>
+    </w:p>
+    <w:p>
+      <w:r>
+        <w:t>Als het toernooi bezig is hoeft er (bijna) geen administratie gedaan te worden voor puntentelling, wedstrijdschema etc.</w:t>
+      </w:r>
     </w:p>
     <w:p>
       <w:pPr>
         <w:rPr>
           <w:rFonts w:asciiTheme="majorHAnsi" w:eastAsiaTheme="majorEastAsia" w:hAnsiTheme="majorHAnsi" w:cstheme="majorBidi"/>
           <w:color w:val="2F5496" w:themeColor="accent1" w:themeShade="BF"/>
-          <w:sz w:val="32"/>
-          <w:szCs w:val="32"/>
-        </w:rPr>
-      </w:pPr>
+          <w:sz w:val="26"/>
+          <w:szCs w:val="26"/>
+        </w:rPr>
+      </w:pPr>
+      <w:r>
+        <w:t xml:space="preserve">Ook dat er een wedsysteem is zodat ze kunnen bieden op een team en er extra </w:t>
+      </w:r>
+      <w:proofErr w:type="spellStart"/>
+      <w:r>
+        <w:t>fun</w:t>
+      </w:r>
+      <w:proofErr w:type="spellEnd"/>
+      <w:r>
+        <w:t xml:space="preserve"> uit kunnen halen.</w:t>
+      </w:r>
       <w:r>
         <w:br w:type="page"/>
       </w:r>
@@ -2326,20 +2400,122 @@
         <w:pStyle w:val="Kop1"/>
         <w:jc w:val="center"/>
       </w:pPr>
-      <w:bookmarkStart w:id="15" w:name="_Toc480447195"/>
+      <w:bookmarkStart w:id="13" w:name="_Toc480447195"/>
       <w:r>
         <w:lastRenderedPageBreak/>
         <w:t>Projectrisico’s</w:t>
       </w:r>
-      <w:bookmarkEnd w:id="15"/>
-    </w:p>
-    <w:p>
-      <w:pPr>
-        <w:rPr>
-          <w:rFonts w:asciiTheme="majorHAnsi" w:eastAsiaTheme="majorEastAsia" w:hAnsiTheme="majorHAnsi" w:cstheme="majorBidi"/>
-          <w:color w:val="2F5496" w:themeColor="accent1" w:themeShade="BF"/>
-          <w:sz w:val="32"/>
-          <w:szCs w:val="32"/>
+      <w:bookmarkEnd w:id="13"/>
+    </w:p>
+    <w:p/>
+    <w:p/>
+    <w:p>
+      <w:pPr>
+        <w:pStyle w:val="Kop2"/>
+      </w:pPr>
+      <w:r>
+        <w:t>Intern</w:t>
+      </w:r>
+    </w:p>
+    <w:p>
+      <w:r>
+        <w:t>Risico: Kwaliteit van code is niet goed</w:t>
+      </w:r>
+    </w:p>
+    <w:p>
+      <w:r>
+        <w:t>Kans: 2 op 5</w:t>
+      </w:r>
+    </w:p>
+    <w:p>
+      <w:r>
+        <w:t>Impact: 3 uit 5</w:t>
+      </w:r>
+    </w:p>
+    <w:p>
+      <w:r>
+        <w:t>Voorkomen: goede afspraken maken over conventies, elkaars code bekijken/controleren</w:t>
+      </w:r>
+    </w:p>
+    <w:p/>
+    <w:p>
+      <w:r>
+        <w:t>Risico: Project leden kunnen ziek worden</w:t>
+      </w:r>
+    </w:p>
+    <w:p>
+      <w:r>
+        <w:t>Kans: 3 op 5</w:t>
+      </w:r>
+    </w:p>
+    <w:p>
+      <w:r>
+        <w:t>Impact: 3 uit 5</w:t>
+      </w:r>
+    </w:p>
+    <w:p>
+      <w:r>
+        <w:t>Voorkomen: Goede planning waardoor je tijdspeling hebt</w:t>
+      </w:r>
+    </w:p>
+    <w:p>
+      <w:bookmarkStart w:id="14" w:name="_GoBack"/>
+      <w:bookmarkEnd w:id="14"/>
+    </w:p>
+    <w:p>
+      <w:pPr>
+        <w:pStyle w:val="Kop2"/>
+      </w:pPr>
+      <w:r>
+        <w:t>Extern</w:t>
+      </w:r>
+    </w:p>
+    <w:p>
+      <w:r>
+        <w:t>Risico: Code kan corrupt raken</w:t>
+      </w:r>
+    </w:p>
+    <w:p>
+      <w:r>
+        <w:t>Kans</w:t>
+      </w:r>
+      <w:r>
+        <w:t>:</w:t>
+      </w:r>
+      <w:r>
+        <w:t xml:space="preserve"> 2 uit 5</w:t>
+      </w:r>
+    </w:p>
+    <w:p>
+      <w:r>
+        <w:t>Impact</w:t>
+      </w:r>
+      <w:r>
+        <w:t>:</w:t>
+      </w:r>
+      <w:r>
+        <w:t xml:space="preserve"> 5 op 5</w:t>
+      </w:r>
+    </w:p>
+    <w:p>
+      <w:r>
+        <w:t xml:space="preserve">Voorkomen: Goede </w:t>
+      </w:r>
+      <w:r>
+        <w:t>back-ups</w:t>
+      </w:r>
+      <w:r>
+        <w:t xml:space="preserve"> maken</w:t>
+      </w:r>
+    </w:p>
+    <w:p>
+      <w:pPr>
+        <w:pStyle w:val="Kop2"/>
+        <w:rPr>
+          <w:rFonts w:asciiTheme="minorHAnsi" w:eastAsiaTheme="minorHAnsi" w:hAnsiTheme="minorHAnsi" w:cstheme="minorBidi"/>
+          <w:color w:val="auto"/>
+          <w:sz w:val="22"/>
+          <w:szCs w:val="22"/>
         </w:rPr>
       </w:pPr>
       <w:r>
@@ -2351,12 +2527,12 @@
         <w:pStyle w:val="Kop1"/>
         <w:jc w:val="center"/>
       </w:pPr>
-      <w:bookmarkStart w:id="16" w:name="_Toc480447196"/>
+      <w:bookmarkStart w:id="15" w:name="_Toc480447196"/>
       <w:r>
         <w:lastRenderedPageBreak/>
         <w:t>Planning - takenverdeling</w:t>
       </w:r>
-      <w:bookmarkEnd w:id="16"/>
+      <w:bookmarkEnd w:id="15"/>
     </w:p>
     <w:p>
       <w:pPr>
@@ -2515,7 +2691,7 @@
                                     <w:noProof/>
                                     <w:color w:val="8C8C8C" w:themeColor="background1" w:themeShade="8C"/>
                                   </w:rPr>
-                                  <w:t>5</w:t>
+                                  <w:t>6</w:t>
                                 </w:r>
                                 <w:r>
                                   <w:rPr>
@@ -2652,7 +2828,7 @@
                               <w:noProof/>
                               <w:color w:val="8C8C8C" w:themeColor="background1" w:themeShade="8C"/>
                             </w:rPr>
-                            <w:t>5</w:t>
+                            <w:t>6</w:t>
                           </w:r>
                           <w:r>
                             <w:rPr>
@@ -3801,8 +3977,8 @@
     <w:compatSetting w:name="differentiateMultirowTableHeaders" w:uri="http://schemas.microsoft.com/office/word" w:val="1"/>
   </w:compat>
   <w:rsids>
-    <w:rsidRoot w:val="00274F9D"/>
-    <w:rsid w:val="00274F9D"/>
+    <w:rsidRoot w:val="001F09A7"/>
+    <w:rsid w:val="001F09A7"/>
   </w:rsids>
   <m:mathPr>
     <m:mathFont m:val="Cambria Math"/>
@@ -4593,7 +4769,7 @@
 </file>
 
 <file path=customXml/itemProps2.xml><?xml version="1.0" encoding="utf-8"?>
-<ds:datastoreItem xmlns:ds="http://schemas.openxmlformats.org/officeDocument/2006/customXml" ds:itemID="{F19A66BF-813F-43EB-840F-8D459D04AAB4}">
+<ds:datastoreItem xmlns:ds="http://schemas.openxmlformats.org/officeDocument/2006/customXml" ds:itemID="{93E1CC56-213D-4FC7-9F79-FD5F623D8907}">
   <ds:schemaRefs>
     <ds:schemaRef ds:uri="http://schemas.openxmlformats.org/officeDocument/2006/bibliography"/>
   </ds:schemaRefs>

</xml_diff>

<commit_message>
Revert "Changed plan of action"
This reverts commit 129cc7472cdac0399518c933d2070ddbc0a5f266.
</commit_message>
<xml_diff>
--- a/Documents/plan of action/18-4-2017-v2-The-Winners.docx
+++ b/Documents/plan of action/18-4-2017-v2-The-Winners.docx
@@ -2161,7 +2161,7 @@
         </w:numPr>
       </w:pPr>
       <w:r>
-        <w:t>Functie om de spelers hun “rol” aan te passen (verdediger, middenvelder, aanvaller, keeper)</w:t>
+        <w:t>Login/Register systeem</w:t>
       </w:r>
     </w:p>
     <w:p>
@@ -2173,7 +2173,10 @@
         </w:numPr>
       </w:pPr>
       <w:r>
-        <w:t>Login/Register systeem</w:t>
+        <w:t xml:space="preserve">Functie </w:t>
+      </w:r>
+      <w:r>
+        <w:t>om het wedstrijdschema uit te printen</w:t>
       </w:r>
     </w:p>
     <w:p>
@@ -2185,10 +2188,20 @@
         </w:numPr>
       </w:pPr>
       <w:r>
-        <w:t xml:space="preserve">Functie </w:t>
-      </w:r>
-      <w:r>
-        <w:t>om het wedstrijdschema uit te printen</w:t>
+        <w:t>Script om een wedstrijdschema te maken met de teams die gemaakt zijn</w:t>
+      </w:r>
+    </w:p>
+    <w:p>
+      <w:pPr>
+        <w:rPr>
+          <w:b/>
+        </w:rPr>
+      </w:pPr>
+      <w:r>
+        <w:rPr>
+          <w:b/>
+        </w:rPr>
+        <w:t>Applicatie</w:t>
       </w:r>
     </w:p>
     <w:p>
@@ -2200,20 +2213,7 @@
         </w:numPr>
       </w:pPr>
       <w:r>
-        <w:t>Script om een wedstrijdschema te maken met de teams die gemaakt zijn</w:t>
-      </w:r>
-    </w:p>
-    <w:p>
-      <w:pPr>
-        <w:rPr>
-          <w:b/>
-        </w:rPr>
-      </w:pPr>
-      <w:r>
-        <w:rPr>
-          <w:b/>
-        </w:rPr>
-        <w:t>Applicatie</w:t>
+        <w:t>Login/Register systeem</w:t>
       </w:r>
     </w:p>
     <w:p>
@@ -2225,7 +2225,7 @@
         </w:numPr>
       </w:pPr>
       <w:r>
-        <w:t>Login/Register systeem</w:t>
+        <w:t>Een wed systeem om op de wedstrijden te stemmen</w:t>
       </w:r>
     </w:p>
     <w:p>
@@ -2237,7 +2237,7 @@
         </w:numPr>
       </w:pPr>
       <w:r>
-        <w:t>Een wed systeem om op de wedstrijden te stemmen</w:t>
+        <w:t>Een leaderboard voor degene die de meeste punten heeft</w:t>
       </w:r>
     </w:p>
     <w:p>
@@ -2249,76 +2249,72 @@
         </w:numPr>
       </w:pPr>
       <w:r>
-        <w:t>Een leaderboard voor degene die de meeste punten heeft</w:t>
-      </w:r>
-    </w:p>
-    <w:p>
-      <w:pPr>
-        <w:pStyle w:val="Lijstalinea"/>
-        <w:numPr>
-          <w:ilvl w:val="0"/>
-          <w:numId w:val="2"/>
-        </w:numPr>
-      </w:pPr>
-      <w:r>
         <w:t>Een schema waar alle wedstrijden op staan (op dat scherm moet ook gewed worden)</w:t>
       </w:r>
     </w:p>
+    <w:p>
+      <w:bookmarkStart w:id="10" w:name="_GoBack"/>
+      <w:bookmarkEnd w:id="10"/>
+    </w:p>
+    <w:p>
+      <w:pPr>
+        <w:pStyle w:val="Kop2"/>
+      </w:pPr>
+      <w:bookmarkStart w:id="11" w:name="_Toc480447191"/>
+      <w:r>
+        <w:t>Wat gaan we niet doen?</w:t>
+      </w:r>
+      <w:bookmarkEnd w:id="11"/>
+    </w:p>
     <w:p/>
     <w:p>
       <w:pPr>
         <w:pStyle w:val="Kop2"/>
       </w:pPr>
-      <w:bookmarkStart w:id="10" w:name="_Toc480447191"/>
-      <w:r>
-        <w:t>Wat gaan we niet doen?</w:t>
-      </w:r>
-      <w:bookmarkEnd w:id="10"/>
+      <w:bookmarkStart w:id="12" w:name="_Toc480447192"/>
+      <w:r>
+        <w:t>Wat hoort er niet bij het project?</w:t>
+      </w:r>
+      <w:bookmarkEnd w:id="12"/>
     </w:p>
     <w:p/>
     <w:p>
-      <w:r>
-        <w:t xml:space="preserve"> We houden ons aan de dingen die we in het interview hebben gevraagd. Als de klant meer eisen wilt dan is dat niet mogelijk. Als het project snel verloopt kan er eventueel met een afspraak een nieuwe eis erbij komen.</w:t>
-      </w:r>
-    </w:p>
-    <w:p/>
-    <w:p>
       <w:pPr>
         <w:pStyle w:val="Kop2"/>
       </w:pPr>
-      <w:bookmarkStart w:id="11" w:name="_Toc480447193"/>
-      <w:r>
-        <w:t>Wanne</w:t>
-      </w:r>
-      <w:r>
-        <w:t>e</w:t>
-      </w:r>
-      <w:r>
-        <w:t>r is het project af?</w:t>
-      </w:r>
-      <w:bookmarkEnd w:id="11"/>
-    </w:p>
-    <w:p>
-      <w:r>
-        <w:t>Het project is af aan het einde van de 8</w:t>
-      </w:r>
-      <w:r>
-        <w:rPr>
-          <w:vertAlign w:val="superscript"/>
-        </w:rPr>
-        <w:t>e</w:t>
-      </w:r>
-      <w:r>
-        <w:t xml:space="preserve"> week. </w:t>
-      </w:r>
+      <w:bookmarkStart w:id="13" w:name="_Toc480447193"/>
+      <w:r>
+        <w:t>Wanner is het project af?</w:t>
+      </w:r>
+      <w:bookmarkEnd w:id="13"/>
+    </w:p>
+    <w:p>
+      <w:pPr>
+        <w:pStyle w:val="Kop2"/>
+      </w:pPr>
+      <w:r>
+        <w:br w:type="page"/>
+      </w:r>
+    </w:p>
+    <w:p>
+      <w:pPr>
+        <w:pStyle w:val="Kop1"/>
+        <w:jc w:val="center"/>
+      </w:pPr>
+      <w:bookmarkStart w:id="14" w:name="_Toc480447194"/>
+      <w:r>
+        <w:lastRenderedPageBreak/>
+        <w:t>Kosten en baten</w:t>
+      </w:r>
+      <w:bookmarkEnd w:id="14"/>
     </w:p>
     <w:p>
       <w:pPr>
         <w:rPr>
           <w:rFonts w:asciiTheme="majorHAnsi" w:eastAsiaTheme="majorEastAsia" w:hAnsiTheme="majorHAnsi" w:cstheme="majorBidi"/>
           <w:color w:val="2F5496" w:themeColor="accent1" w:themeShade="BF"/>
-          <w:sz w:val="26"/>
-          <w:szCs w:val="26"/>
+          <w:sz w:val="32"/>
+          <w:szCs w:val="32"/>
         </w:rPr>
       </w:pPr>
       <w:r>
@@ -2330,67 +2326,22 @@
         <w:pStyle w:val="Kop1"/>
         <w:jc w:val="center"/>
       </w:pPr>
-      <w:bookmarkStart w:id="12" w:name="_Toc480447194"/>
+      <w:bookmarkStart w:id="15" w:name="_Toc480447195"/>
       <w:r>
         <w:lastRenderedPageBreak/>
-        <w:t>Kosten en baten</w:t>
-      </w:r>
-      <w:bookmarkEnd w:id="12"/>
-    </w:p>
-    <w:p/>
-    <w:p/>
-    <w:p>
-      <w:pPr>
-        <w:pStyle w:val="Kop2"/>
-      </w:pPr>
-      <w:r>
-        <w:t>Kosten</w:t>
-      </w:r>
-    </w:p>
-    <w:p>
-      <w:r>
-        <w:t xml:space="preserve">Er zijn geen kosten voor de klant. </w:t>
-      </w:r>
-    </w:p>
-    <w:p/>
-    <w:p>
-      <w:pPr>
-        <w:pStyle w:val="Kop2"/>
-      </w:pPr>
-      <w:r>
-        <w:t>Baten</w:t>
-      </w:r>
-    </w:p>
-    <w:p>
-      <w:pPr>
-        <w:pStyle w:val="Kop2"/>
-      </w:pPr>
-    </w:p>
-    <w:p>
-      <w:r>
-        <w:t>Als het toernooi bezig is hoeft er (bijna) geen administratie gedaan te worden voor puntentelling, wedstrijdschema etc.</w:t>
-      </w:r>
+        <w:t>Projectrisico’s</w:t>
+      </w:r>
+      <w:bookmarkEnd w:id="15"/>
     </w:p>
     <w:p>
       <w:pPr>
         <w:rPr>
           <w:rFonts w:asciiTheme="majorHAnsi" w:eastAsiaTheme="majorEastAsia" w:hAnsiTheme="majorHAnsi" w:cstheme="majorBidi"/>
           <w:color w:val="2F5496" w:themeColor="accent1" w:themeShade="BF"/>
-          <w:sz w:val="26"/>
-          <w:szCs w:val="26"/>
+          <w:sz w:val="32"/>
+          <w:szCs w:val="32"/>
         </w:rPr>
       </w:pPr>
-      <w:r>
-        <w:t xml:space="preserve">Ook dat er een wedsysteem is zodat ze kunnen bieden op een team en er extra </w:t>
-      </w:r>
-      <w:proofErr w:type="spellStart"/>
-      <w:r>
-        <w:t>fun</w:t>
-      </w:r>
-      <w:proofErr w:type="spellEnd"/>
-      <w:r>
-        <w:t xml:space="preserve"> uit kunnen halen.</w:t>
-      </w:r>
       <w:r>
         <w:br w:type="page"/>
       </w:r>
@@ -2400,139 +2351,12 @@
         <w:pStyle w:val="Kop1"/>
         <w:jc w:val="center"/>
       </w:pPr>
-      <w:bookmarkStart w:id="13" w:name="_Toc480447195"/>
-      <w:r>
-        <w:lastRenderedPageBreak/>
-        <w:t>Projectrisico’s</w:t>
-      </w:r>
-      <w:bookmarkEnd w:id="13"/>
-    </w:p>
-    <w:p/>
-    <w:p/>
-    <w:p>
-      <w:pPr>
-        <w:pStyle w:val="Kop2"/>
-      </w:pPr>
-      <w:r>
-        <w:t>Intern</w:t>
-      </w:r>
-    </w:p>
-    <w:p>
-      <w:r>
-        <w:t>Risico: Kwaliteit van code is niet goed</w:t>
-      </w:r>
-    </w:p>
-    <w:p>
-      <w:r>
-        <w:t>Kans: 2 op 5</w:t>
-      </w:r>
-    </w:p>
-    <w:p>
-      <w:r>
-        <w:t>Impact: 3 uit 5</w:t>
-      </w:r>
-    </w:p>
-    <w:p>
-      <w:r>
-        <w:t>Voorkomen: goede afspraken maken over conventies, elkaars code bekijken/controleren</w:t>
-      </w:r>
-    </w:p>
-    <w:p/>
-    <w:p>
-      <w:r>
-        <w:t>Risico: Project leden kunnen ziek worden</w:t>
-      </w:r>
-    </w:p>
-    <w:p>
-      <w:r>
-        <w:t>Kans: 3 op 5</w:t>
-      </w:r>
-    </w:p>
-    <w:p>
-      <w:r>
-        <w:t>Impact: 3 uit 5</w:t>
-      </w:r>
-    </w:p>
-    <w:p>
-      <w:r>
-        <w:t>Voorkomen: Goede planning waardoor je tijdspeling hebt</w:t>
-      </w:r>
-    </w:p>
-    <w:p>
-      <w:bookmarkStart w:id="14" w:name="_GoBack"/>
-      <w:bookmarkEnd w:id="14"/>
-    </w:p>
-    <w:p>
-      <w:pPr>
-        <w:pStyle w:val="Kop2"/>
-      </w:pPr>
-      <w:r>
-        <w:t>Extern</w:t>
-      </w:r>
-    </w:p>
-    <w:p>
-      <w:r>
-        <w:t>Risico: Code kan corrupt raken</w:t>
-      </w:r>
-    </w:p>
-    <w:p>
-      <w:r>
-        <w:t>Kans</w:t>
-      </w:r>
-      <w:r>
-        <w:t>:</w:t>
-      </w:r>
-      <w:r>
-        <w:t xml:space="preserve"> 2 uit 5</w:t>
-      </w:r>
-    </w:p>
-    <w:p>
-      <w:r>
-        <w:t>Impact</w:t>
-      </w:r>
-      <w:r>
-        <w:t>:</w:t>
-      </w:r>
-      <w:r>
-        <w:t xml:space="preserve"> 5 op 5</w:t>
-      </w:r>
-    </w:p>
-    <w:p>
-      <w:r>
-        <w:t xml:space="preserve">Voorkomen: Goede </w:t>
-      </w:r>
-      <w:r>
-        <w:t>back-ups</w:t>
-      </w:r>
-      <w:r>
-        <w:t xml:space="preserve"> maken</w:t>
-      </w:r>
-    </w:p>
-    <w:p>
-      <w:pPr>
-        <w:pStyle w:val="Kop2"/>
-        <w:rPr>
-          <w:rFonts w:asciiTheme="minorHAnsi" w:eastAsiaTheme="minorHAnsi" w:hAnsiTheme="minorHAnsi" w:cstheme="minorBidi"/>
-          <w:color w:val="auto"/>
-          <w:sz w:val="22"/>
-          <w:szCs w:val="22"/>
-        </w:rPr>
-      </w:pPr>
-      <w:r>
-        <w:br w:type="page"/>
-      </w:r>
-    </w:p>
-    <w:p>
-      <w:pPr>
-        <w:pStyle w:val="Kop1"/>
-        <w:jc w:val="center"/>
-      </w:pPr>
-      <w:bookmarkStart w:id="15" w:name="_Toc480447196"/>
+      <w:bookmarkStart w:id="16" w:name="_Toc480447196"/>
       <w:r>
         <w:lastRenderedPageBreak/>
         <w:t>Planning - takenverdeling</w:t>
       </w:r>
-      <w:bookmarkEnd w:id="15"/>
+      <w:bookmarkEnd w:id="16"/>
     </w:p>
     <w:p>
       <w:pPr>
@@ -2691,7 +2515,7 @@
                                     <w:noProof/>
                                     <w:color w:val="8C8C8C" w:themeColor="background1" w:themeShade="8C"/>
                                   </w:rPr>
-                                  <w:t>6</w:t>
+                                  <w:t>5</w:t>
                                 </w:r>
                                 <w:r>
                                   <w:rPr>
@@ -2828,7 +2652,7 @@
                               <w:noProof/>
                               <w:color w:val="8C8C8C" w:themeColor="background1" w:themeShade="8C"/>
                             </w:rPr>
-                            <w:t>6</w:t>
+                            <w:t>5</w:t>
                           </w:r>
                           <w:r>
                             <w:rPr>
@@ -3977,8 +3801,8 @@
     <w:compatSetting w:name="differentiateMultirowTableHeaders" w:uri="http://schemas.microsoft.com/office/word" w:val="1"/>
   </w:compat>
   <w:rsids>
-    <w:rsidRoot w:val="001F09A7"/>
-    <w:rsid w:val="001F09A7"/>
+    <w:rsidRoot w:val="00274F9D"/>
+    <w:rsid w:val="00274F9D"/>
   </w:rsids>
   <m:mathPr>
     <m:mathFont m:val="Cambria Math"/>
@@ -4769,7 +4593,7 @@
 </file>
 
 <file path=customXml/itemProps2.xml><?xml version="1.0" encoding="utf-8"?>
-<ds:datastoreItem xmlns:ds="http://schemas.openxmlformats.org/officeDocument/2006/customXml" ds:itemID="{93E1CC56-213D-4FC7-9F79-FD5F623D8907}">
+<ds:datastoreItem xmlns:ds="http://schemas.openxmlformats.org/officeDocument/2006/customXml" ds:itemID="{F19A66BF-813F-43EB-840F-8D459D04AAB4}">
   <ds:schemaRefs>
     <ds:schemaRef ds:uri="http://schemas.openxmlformats.org/officeDocument/2006/bibliography"/>
   </ds:schemaRefs>

</xml_diff>

<commit_message>
Revert "Revert "Changed plan of action""
This reverts commit 520043b0675ba267aef41c431576fcab0fa39ef5.
</commit_message>
<xml_diff>
--- a/Documents/plan of action/18-4-2017-v2-The-Winners.docx
+++ b/Documents/plan of action/18-4-2017-v2-The-Winners.docx
@@ -2161,7 +2161,7 @@
         </w:numPr>
       </w:pPr>
       <w:r>
-        <w:t>Login/Register systeem</w:t>
+        <w:t>Functie om de spelers hun “rol” aan te passen (verdediger, middenvelder, aanvaller, keeper)</w:t>
       </w:r>
     </w:p>
     <w:p>
@@ -2173,10 +2173,7 @@
         </w:numPr>
       </w:pPr>
       <w:r>
-        <w:t xml:space="preserve">Functie </w:t>
-      </w:r>
-      <w:r>
-        <w:t>om het wedstrijdschema uit te printen</w:t>
+        <w:t>Login/Register systeem</w:t>
       </w:r>
     </w:p>
     <w:p>
@@ -2188,20 +2185,10 @@
         </w:numPr>
       </w:pPr>
       <w:r>
-        <w:t>Script om een wedstrijdschema te maken met de teams die gemaakt zijn</w:t>
-      </w:r>
-    </w:p>
-    <w:p>
-      <w:pPr>
-        <w:rPr>
-          <w:b/>
-        </w:rPr>
-      </w:pPr>
-      <w:r>
-        <w:rPr>
-          <w:b/>
-        </w:rPr>
-        <w:t>Applicatie</w:t>
+        <w:t xml:space="preserve">Functie </w:t>
+      </w:r>
+      <w:r>
+        <w:t>om het wedstrijdschema uit te printen</w:t>
       </w:r>
     </w:p>
     <w:p>
@@ -2213,7 +2200,20 @@
         </w:numPr>
       </w:pPr>
       <w:r>
-        <w:t>Login/Register systeem</w:t>
+        <w:t>Script om een wedstrijdschema te maken met de teams die gemaakt zijn</w:t>
+      </w:r>
+    </w:p>
+    <w:p>
+      <w:pPr>
+        <w:rPr>
+          <w:b/>
+        </w:rPr>
+      </w:pPr>
+      <w:r>
+        <w:rPr>
+          <w:b/>
+        </w:rPr>
+        <w:t>Applicatie</w:t>
       </w:r>
     </w:p>
     <w:p>
@@ -2225,7 +2225,7 @@
         </w:numPr>
       </w:pPr>
       <w:r>
-        <w:t>Een wed systeem om op de wedstrijden te stemmen</w:t>
+        <w:t>Login/Register systeem</w:t>
       </w:r>
     </w:p>
     <w:p>
@@ -2237,7 +2237,7 @@
         </w:numPr>
       </w:pPr>
       <w:r>
-        <w:t>Een leaderboard voor degene die de meeste punten heeft</w:t>
+        <w:t>Een wed systeem om op de wedstrijden te stemmen</w:t>
       </w:r>
     </w:p>
     <w:p>
@@ -2249,48 +2249,77 @@
         </w:numPr>
       </w:pPr>
       <w:r>
+        <w:t>Een leaderboard voor degene die de meeste punten heeft</w:t>
+      </w:r>
+    </w:p>
+    <w:p>
+      <w:pPr>
+        <w:pStyle w:val="Lijstalinea"/>
+        <w:numPr>
+          <w:ilvl w:val="0"/>
+          <w:numId w:val="2"/>
+        </w:numPr>
+      </w:pPr>
+      <w:r>
         <w:t>Een schema waar alle wedstrijden op staan (op dat scherm moet ook gewed worden)</w:t>
       </w:r>
     </w:p>
-    <w:p>
-      <w:bookmarkStart w:id="10" w:name="_GoBack"/>
+    <w:p/>
+    <w:p>
+      <w:pPr>
+        <w:pStyle w:val="Kop2"/>
+      </w:pPr>
+      <w:bookmarkStart w:id="10" w:name="_Toc480447191"/>
+      <w:r>
+        <w:t>Wat gaan we niet doen?</w:t>
+      </w:r>
       <w:bookmarkEnd w:id="10"/>
     </w:p>
+    <w:p/>
+    <w:p>
+      <w:r>
+        <w:t xml:space="preserve"> We houden ons aan de dingen die we in het interview hebben gevraagd. Als de klant meer eisen wilt dan is dat niet mogelijk. Als het project snel verloopt kan er eventueel met een afspraak een nieuwe eis erbij komen.</w:t>
+      </w:r>
+    </w:p>
+    <w:p/>
     <w:p>
       <w:pPr>
         <w:pStyle w:val="Kop2"/>
       </w:pPr>
-      <w:bookmarkStart w:id="11" w:name="_Toc480447191"/>
-      <w:r>
-        <w:t>Wat gaan we niet doen?</w:t>
+      <w:bookmarkStart w:id="11" w:name="_Toc480447193"/>
+      <w:r>
+        <w:t>Wanne</w:t>
+      </w:r>
+      <w:r>
+        <w:t>e</w:t>
+      </w:r>
+      <w:r>
+        <w:t>r is het project af?</w:t>
       </w:r>
       <w:bookmarkEnd w:id="11"/>
     </w:p>
-    <w:p/>
-    <w:p>
-      <w:pPr>
-        <w:pStyle w:val="Kop2"/>
-      </w:pPr>
-      <w:bookmarkStart w:id="12" w:name="_Toc480447192"/>
-      <w:r>
-        <w:t>Wat hoort er niet bij het project?</w:t>
-      </w:r>
-      <w:bookmarkEnd w:id="12"/>
-    </w:p>
-    <w:p/>
-    <w:p>
-      <w:pPr>
-        <w:pStyle w:val="Kop2"/>
-      </w:pPr>
-      <w:bookmarkStart w:id="13" w:name="_Toc480447193"/>
-      <w:r>
-        <w:t>Wanner is het project af?</w:t>
-      </w:r>
-      <w:bookmarkEnd w:id="13"/>
-    </w:p>
-    <w:p>
-      <w:pPr>
-        <w:pStyle w:val="Kop2"/>
+    <w:p>
+      <w:r>
+        <w:t>Het project is af aan het einde van de 8</w:t>
+      </w:r>
+      <w:r>
+        <w:rPr>
+          <w:vertAlign w:val="superscript"/>
+        </w:rPr>
+        <w:t>e</w:t>
+      </w:r>
+      <w:r>
+        <w:t xml:space="preserve"> week. </w:t>
+      </w:r>
+    </w:p>
+    <w:p>
+      <w:pPr>
+        <w:rPr>
+          <w:rFonts w:asciiTheme="majorHAnsi" w:eastAsiaTheme="majorEastAsia" w:hAnsiTheme="majorHAnsi" w:cstheme="majorBidi"/>
+          <w:color w:val="2F5496" w:themeColor="accent1" w:themeShade="BF"/>
+          <w:sz w:val="26"/>
+          <w:szCs w:val="26"/>
+        </w:rPr>
       </w:pPr>
       <w:r>
         <w:br w:type="page"/>
@@ -2301,22 +2330,67 @@
         <w:pStyle w:val="Kop1"/>
         <w:jc w:val="center"/>
       </w:pPr>
-      <w:bookmarkStart w:id="14" w:name="_Toc480447194"/>
+      <w:bookmarkStart w:id="12" w:name="_Toc480447194"/>
       <w:r>
         <w:lastRenderedPageBreak/>
         <w:t>Kosten en baten</w:t>
       </w:r>
-      <w:bookmarkEnd w:id="14"/>
+      <w:bookmarkEnd w:id="12"/>
+    </w:p>
+    <w:p/>
+    <w:p/>
+    <w:p>
+      <w:pPr>
+        <w:pStyle w:val="Kop2"/>
+      </w:pPr>
+      <w:r>
+        <w:t>Kosten</w:t>
+      </w:r>
+    </w:p>
+    <w:p>
+      <w:r>
+        <w:t xml:space="preserve">Er zijn geen kosten voor de klant. </w:t>
+      </w:r>
+    </w:p>
+    <w:p/>
+    <w:p>
+      <w:pPr>
+        <w:pStyle w:val="Kop2"/>
+      </w:pPr>
+      <w:r>
+        <w:t>Baten</w:t>
+      </w:r>
+    </w:p>
+    <w:p>
+      <w:pPr>
+        <w:pStyle w:val="Kop2"/>
+      </w:pPr>
+    </w:p>
+    <w:p>
+      <w:r>
+        <w:t>Als het toernooi bezig is hoeft er (bijna) geen administratie gedaan te worden voor puntentelling, wedstrijdschema etc.</w:t>
+      </w:r>
     </w:p>
     <w:p>
       <w:pPr>
         <w:rPr>
           <w:rFonts w:asciiTheme="majorHAnsi" w:eastAsiaTheme="majorEastAsia" w:hAnsiTheme="majorHAnsi" w:cstheme="majorBidi"/>
           <w:color w:val="2F5496" w:themeColor="accent1" w:themeShade="BF"/>
-          <w:sz w:val="32"/>
-          <w:szCs w:val="32"/>
-        </w:rPr>
-      </w:pPr>
+          <w:sz w:val="26"/>
+          <w:szCs w:val="26"/>
+        </w:rPr>
+      </w:pPr>
+      <w:r>
+        <w:t xml:space="preserve">Ook dat er een wedsysteem is zodat ze kunnen bieden op een team en er extra </w:t>
+      </w:r>
+      <w:proofErr w:type="spellStart"/>
+      <w:r>
+        <w:t>fun</w:t>
+      </w:r>
+      <w:proofErr w:type="spellEnd"/>
+      <w:r>
+        <w:t xml:space="preserve"> uit kunnen halen.</w:t>
+      </w:r>
       <w:r>
         <w:br w:type="page"/>
       </w:r>
@@ -2326,20 +2400,122 @@
         <w:pStyle w:val="Kop1"/>
         <w:jc w:val="center"/>
       </w:pPr>
-      <w:bookmarkStart w:id="15" w:name="_Toc480447195"/>
+      <w:bookmarkStart w:id="13" w:name="_Toc480447195"/>
       <w:r>
         <w:lastRenderedPageBreak/>
         <w:t>Projectrisico’s</w:t>
       </w:r>
-      <w:bookmarkEnd w:id="15"/>
-    </w:p>
-    <w:p>
-      <w:pPr>
-        <w:rPr>
-          <w:rFonts w:asciiTheme="majorHAnsi" w:eastAsiaTheme="majorEastAsia" w:hAnsiTheme="majorHAnsi" w:cstheme="majorBidi"/>
-          <w:color w:val="2F5496" w:themeColor="accent1" w:themeShade="BF"/>
-          <w:sz w:val="32"/>
-          <w:szCs w:val="32"/>
+      <w:bookmarkEnd w:id="13"/>
+    </w:p>
+    <w:p/>
+    <w:p/>
+    <w:p>
+      <w:pPr>
+        <w:pStyle w:val="Kop2"/>
+      </w:pPr>
+      <w:r>
+        <w:t>Intern</w:t>
+      </w:r>
+    </w:p>
+    <w:p>
+      <w:r>
+        <w:t>Risico: Kwaliteit van code is niet goed</w:t>
+      </w:r>
+    </w:p>
+    <w:p>
+      <w:r>
+        <w:t>Kans: 2 op 5</w:t>
+      </w:r>
+    </w:p>
+    <w:p>
+      <w:r>
+        <w:t>Impact: 3 uit 5</w:t>
+      </w:r>
+    </w:p>
+    <w:p>
+      <w:r>
+        <w:t>Voorkomen: goede afspraken maken over conventies, elkaars code bekijken/controleren</w:t>
+      </w:r>
+    </w:p>
+    <w:p/>
+    <w:p>
+      <w:r>
+        <w:t>Risico: Project leden kunnen ziek worden</w:t>
+      </w:r>
+    </w:p>
+    <w:p>
+      <w:r>
+        <w:t>Kans: 3 op 5</w:t>
+      </w:r>
+    </w:p>
+    <w:p>
+      <w:r>
+        <w:t>Impact: 3 uit 5</w:t>
+      </w:r>
+    </w:p>
+    <w:p>
+      <w:r>
+        <w:t>Voorkomen: Goede planning waardoor je tijdspeling hebt</w:t>
+      </w:r>
+    </w:p>
+    <w:p>
+      <w:bookmarkStart w:id="14" w:name="_GoBack"/>
+      <w:bookmarkEnd w:id="14"/>
+    </w:p>
+    <w:p>
+      <w:pPr>
+        <w:pStyle w:val="Kop2"/>
+      </w:pPr>
+      <w:r>
+        <w:t>Extern</w:t>
+      </w:r>
+    </w:p>
+    <w:p>
+      <w:r>
+        <w:t>Risico: Code kan corrupt raken</w:t>
+      </w:r>
+    </w:p>
+    <w:p>
+      <w:r>
+        <w:t>Kans</w:t>
+      </w:r>
+      <w:r>
+        <w:t>:</w:t>
+      </w:r>
+      <w:r>
+        <w:t xml:space="preserve"> 2 uit 5</w:t>
+      </w:r>
+    </w:p>
+    <w:p>
+      <w:r>
+        <w:t>Impact</w:t>
+      </w:r>
+      <w:r>
+        <w:t>:</w:t>
+      </w:r>
+      <w:r>
+        <w:t xml:space="preserve"> 5 op 5</w:t>
+      </w:r>
+    </w:p>
+    <w:p>
+      <w:r>
+        <w:t xml:space="preserve">Voorkomen: Goede </w:t>
+      </w:r>
+      <w:r>
+        <w:t>back-ups</w:t>
+      </w:r>
+      <w:r>
+        <w:t xml:space="preserve"> maken</w:t>
+      </w:r>
+    </w:p>
+    <w:p>
+      <w:pPr>
+        <w:pStyle w:val="Kop2"/>
+        <w:rPr>
+          <w:rFonts w:asciiTheme="minorHAnsi" w:eastAsiaTheme="minorHAnsi" w:hAnsiTheme="minorHAnsi" w:cstheme="minorBidi"/>
+          <w:color w:val="auto"/>
+          <w:sz w:val="22"/>
+          <w:szCs w:val="22"/>
         </w:rPr>
       </w:pPr>
       <w:r>
@@ -2351,12 +2527,12 @@
         <w:pStyle w:val="Kop1"/>
         <w:jc w:val="center"/>
       </w:pPr>
-      <w:bookmarkStart w:id="16" w:name="_Toc480447196"/>
+      <w:bookmarkStart w:id="15" w:name="_Toc480447196"/>
       <w:r>
         <w:lastRenderedPageBreak/>
         <w:t>Planning - takenverdeling</w:t>
       </w:r>
-      <w:bookmarkEnd w:id="16"/>
+      <w:bookmarkEnd w:id="15"/>
     </w:p>
     <w:p>
       <w:pPr>
@@ -2515,7 +2691,7 @@
                                     <w:noProof/>
                                     <w:color w:val="8C8C8C" w:themeColor="background1" w:themeShade="8C"/>
                                   </w:rPr>
-                                  <w:t>5</w:t>
+                                  <w:t>6</w:t>
                                 </w:r>
                                 <w:r>
                                   <w:rPr>
@@ -2652,7 +2828,7 @@
                               <w:noProof/>
                               <w:color w:val="8C8C8C" w:themeColor="background1" w:themeShade="8C"/>
                             </w:rPr>
-                            <w:t>5</w:t>
+                            <w:t>6</w:t>
                           </w:r>
                           <w:r>
                             <w:rPr>
@@ -3801,8 +3977,8 @@
     <w:compatSetting w:name="differentiateMultirowTableHeaders" w:uri="http://schemas.microsoft.com/office/word" w:val="1"/>
   </w:compat>
   <w:rsids>
-    <w:rsidRoot w:val="00274F9D"/>
-    <w:rsid w:val="00274F9D"/>
+    <w:rsidRoot w:val="001F09A7"/>
+    <w:rsid w:val="001F09A7"/>
   </w:rsids>
   <m:mathPr>
     <m:mathFont m:val="Cambria Math"/>
@@ -4593,7 +4769,7 @@
 </file>
 
 <file path=customXml/itemProps2.xml><?xml version="1.0" encoding="utf-8"?>
-<ds:datastoreItem xmlns:ds="http://schemas.openxmlformats.org/officeDocument/2006/customXml" ds:itemID="{F19A66BF-813F-43EB-840F-8D459D04AAB4}">
+<ds:datastoreItem xmlns:ds="http://schemas.openxmlformats.org/officeDocument/2006/customXml" ds:itemID="{93E1CC56-213D-4FC7-9F79-FD5F623D8907}">
   <ds:schemaRefs>
     <ds:schemaRef ds:uri="http://schemas.openxmlformats.org/officeDocument/2006/bibliography"/>
   </ds:schemaRefs>

</xml_diff>